<commit_message>
-update firebase data base and match card mini game-
</commit_message>
<xml_diff>
--- a/Khảo sát hiện trạng.docx
+++ b/Khảo sát hiện trạng.docx
@@ -37851,6 +37851,7 @@
                 <w:szCs w:val="26"/>
                 <w:lang w:val="en-US"/>
               </w:rPr>
+              <w:lastRenderedPageBreak/>
               <w:t>Ưu</w:t>
             </w:r>
             <w:proofErr w:type="spellEnd"/>
@@ -41018,6 +41019,7 @@
                 <w:szCs w:val="26"/>
                 <w:lang w:val="en-US"/>
               </w:rPr>
+              <w:lastRenderedPageBreak/>
               <w:t xml:space="preserve"> </w:t>
             </w:r>
           </w:p>
@@ -41046,6 +41048,7 @@
                 <w:sz w:val="26"/>
                 <w:szCs w:val="26"/>
               </w:rPr>
+              <w:lastRenderedPageBreak/>
               <w:t>Một số phần nâng cao / giao tiếp thực hành có thể hạn chế; chủ yếu mẫu câu sẵn &amp; ít tương tác linh hoạt. (trong các đánh giá người dùng)</w:t>
             </w:r>
             <w:r>
@@ -41078,6 +41081,7 @@
                 <w:sz w:val="26"/>
                 <w:szCs w:val="26"/>
               </w:rPr>
+              <w:lastRenderedPageBreak/>
               <w:t>Gói miễn phí có giới hạn; để truy cập đầy đủ tính năng thường phải trả phí nhiều.</w:t>
             </w:r>
           </w:p>
@@ -44978,6 +44982,7 @@
           <w:szCs w:val="26"/>
           <w:lang w:val="en-US"/>
         </w:rPr>
+        <w:lastRenderedPageBreak/>
         <w:t xml:space="preserve">Rèn </w:t>
       </w:r>
       <w:proofErr w:type="spellStart"/>
@@ -49453,14 +49458,7 @@
           <w:sz w:val="26"/>
           <w:szCs w:val="26"/>
         </w:rPr>
-        <w:t xml:space="preserve"> Anh</w:t>
-      </w:r>
-      <w:r>
-        <w:rPr>
-          <w:sz w:val="26"/>
-          <w:szCs w:val="26"/>
-        </w:rPr>
-        <w:t>.</w:t>
+        <w:t xml:space="preserve"> Anh.</w:t>
       </w:r>
     </w:p>
     <w:p>
@@ -50037,14 +50035,7 @@
           <w:sz w:val="26"/>
           <w:szCs w:val="26"/>
         </w:rPr>
-        <w:t xml:space="preserve"> qua audio</w:t>
-      </w:r>
-      <w:r>
-        <w:rPr>
-          <w:sz w:val="26"/>
-          <w:szCs w:val="26"/>
-        </w:rPr>
-        <w:t>.</w:t>
+        <w:t xml:space="preserve"> qua audio.</w:t>
       </w:r>
     </w:p>
     <w:p>
@@ -50137,14 +50128,7 @@
           <w:sz w:val="26"/>
           <w:szCs w:val="26"/>
         </w:rPr>
-        <w:t xml:space="preserve"> ô text</w:t>
-      </w:r>
-      <w:r>
-        <w:rPr>
-          <w:sz w:val="26"/>
-          <w:szCs w:val="26"/>
-        </w:rPr>
-        <w:t>.</w:t>
+        <w:t xml:space="preserve"> ô text.</w:t>
       </w:r>
     </w:p>
     <w:p>
@@ -50165,6 +50149,7 @@
           <w:sz w:val="26"/>
           <w:szCs w:val="26"/>
         </w:rPr>
+        <w:lastRenderedPageBreak/>
         <w:t>Hệ</w:t>
       </w:r>
       <w:proofErr w:type="spellEnd"/>
@@ -51237,14 +51222,7 @@
           <w:sz w:val="26"/>
           <w:szCs w:val="26"/>
         </w:rPr>
-        <w:t>Visual</w:t>
-      </w:r>
-      <w:r>
-        <w:rPr>
-          <w:sz w:val="26"/>
-          <w:szCs w:val="26"/>
-        </w:rPr>
-        <w:t xml:space="preserve"> feedback: </w:t>
+        <w:t xml:space="preserve">Visual feedback: </w:t>
       </w:r>
       <w:proofErr w:type="spellStart"/>
       <w:r>
@@ -51540,6 +51518,64 @@
           <w:lang w:val="en-US"/>
         </w:rPr>
       </w:pPr>
+      <w:r>
+        <w:rPr>
+          <w:rFonts w:ascii="Times New Roman" w:hAnsi="Times New Roman" w:cs="Times New Roman"/>
+          <w:noProof/>
+          <w:sz w:val="26"/>
+          <w:szCs w:val="26"/>
+          <w:lang w:val="en-US"/>
+        </w:rPr>
+        <w:lastRenderedPageBreak/>
+        <w:drawing>
+          <wp:inline distT="0" distB="0" distL="0" distR="0" wp14:anchorId="0677AF9F" wp14:editId="3C6DC892">
+            <wp:extent cx="5438775" cy="8229600"/>
+            <wp:effectExtent l="0" t="0" r="9525" b="0"/>
+            <wp:docPr id="844450455" name="Hình ảnh 2"/>
+            <wp:cNvGraphicFramePr>
+              <a:graphicFrameLocks xmlns:a="http://schemas.openxmlformats.org/drawingml/2006/main" noChangeAspect="1"/>
+            </wp:cNvGraphicFramePr>
+            <a:graphic xmlns:a="http://schemas.openxmlformats.org/drawingml/2006/main">
+              <a:graphicData uri="http://schemas.openxmlformats.org/drawingml/2006/picture">
+                <pic:pic xmlns:pic="http://schemas.openxmlformats.org/drawingml/2006/picture">
+                  <pic:nvPicPr>
+                    <pic:cNvPr id="0" name="Picture 2"/>
+                    <pic:cNvPicPr>
+                      <a:picLocks noChangeAspect="1" noChangeArrowheads="1"/>
+                    </pic:cNvPicPr>
+                  </pic:nvPicPr>
+                  <pic:blipFill>
+                    <a:blip r:embed="rId6">
+                      <a:extLst>
+                        <a:ext uri="{28A0092B-C50C-407E-A947-70E740481C1C}">
+                          <a14:useLocalDpi xmlns:a14="http://schemas.microsoft.com/office/drawing/2010/main" val="0"/>
+                        </a:ext>
+                      </a:extLst>
+                    </a:blip>
+                    <a:srcRect/>
+                    <a:stretch>
+                      <a:fillRect/>
+                    </a:stretch>
+                  </pic:blipFill>
+                  <pic:spPr bwMode="auto">
+                    <a:xfrm>
+                      <a:off x="0" y="0"/>
+                      <a:ext cx="5438775" cy="8229600"/>
+                    </a:xfrm>
+                    <a:prstGeom prst="rect">
+                      <a:avLst/>
+                    </a:prstGeom>
+                    <a:noFill/>
+                    <a:ln>
+                      <a:noFill/>
+                    </a:ln>
+                  </pic:spPr>
+                </pic:pic>
+              </a:graphicData>
+            </a:graphic>
+          </wp:inline>
+        </w:drawing>
+      </w:r>
     </w:p>
     <w:sectPr>
       <w:pgSz w:w="12240" w:h="15840"/>
@@ -56195,6 +56231,7 @@
   <w:style w:type="character" w:default="1" w:styleId="Phngmcinhcuaoanvn">
     <w:name w:val="Default Paragraph Font"/>
     <w:uiPriority w:val="1"/>
+    <w:semiHidden/>
     <w:unhideWhenUsed/>
   </w:style>
   <w:style w:type="table" w:default="1" w:styleId="BangThngthng">

</xml_diff>